<commit_message>
rete uformel use case 5 me en tilbagbetaling plan sted for lånetilbud
</commit_message>
<xml_diff>
--- a/modeller, dokumenter/use cases/UC5 uformel.docx
+++ b/modeller, dokumenter/use cases/UC5 uformel.docx
@@ -4,21 +4,22 @@
   <w:body>
     <w:p>
       <w:pPr>
+        <w:jc w:val="both"/>
         <w:rPr>
           <w:b/>
         </w:rPr>
       </w:pPr>
-      <w:bookmarkStart w:id="0" w:name="_GoBack"/>
       <w:r>
         <w:rPr>
           <w:b/>
         </w:rPr>
-        <w:t>FFS-UC5: Eksporter lånetilbud</w:t>
-      </w:r>
-    </w:p>
-    <w:p>
-      <w:r>
-        <w:t>Der findes et godkendt lånetilbud i databasen. Bilsælgeren er parat til at eksportere lånetilbuddet.</w:t>
+        <w:t xml:space="preserve">FFS-UC5: Eksporter </w:t>
+      </w:r>
+      <w:r>
+        <w:rPr>
+          <w:b/>
+        </w:rPr>
+        <w:t>tilbagebetaling plan</w:t>
       </w:r>
     </w:p>
     <w:p>
@@ -26,13 +27,55 @@
         <w:jc w:val="both"/>
       </w:pPr>
       <w:r>
-        <w:t>Bilsælgeren navigerer ind til ”eksporter lånetilbud”. Systemet præsenterer de lånetilbud f</w:t>
-      </w:r>
-      <w:r>
-        <w:t>or bilsælgeren, der er godkendt. Bilsælgeren vælger det lånetilbud han gerne vil eksportere. Systemet præsenterer detaljer for det valgte lånetilbud for bilsælgeren. Bilsælgeren vælger ”eksporter lånetilbud”. Systemet udskriver lånetilbuddet som en CSV-fil. Systemet præsenterer bilsælgeren med en bekræftelse om at filen er blevet eksporteret.</w:t>
+        <w:t xml:space="preserve">Der findes et godkendt lånetilbud i databasen. Bilsælgeren er parat til at eksportere </w:t>
+      </w:r>
+      <w:r>
+        <w:t>tilbagebetaling plan</w:t>
+      </w:r>
+      <w:r>
+        <w:t>.</w:t>
       </w:r>
     </w:p>
-    <w:bookmarkEnd w:id="0"/>
+    <w:p>
+      <w:pPr>
+        <w:ind w:firstLine="284"/>
+        <w:jc w:val="both"/>
+      </w:pPr>
+      <w:r>
+        <w:t xml:space="preserve">Bilsælgeren navigerer ind til ”eksporter lånetilbud”. Systemet præsenterer de lånetilbud for bilsælgeren, der er godkendt. Bilsælgeren vælger det lånetilbud han gerne vil eksportere </w:t>
+      </w:r>
+      <w:r>
+        <w:t>tilbagebetaling plan</w:t>
+      </w:r>
+      <w:r>
+        <w:t xml:space="preserve"> til. Systemet præsenterer detaljer for det valgte lånetilbud for bilsælgeren. Bilsælgeren vælger ”eksporter lånetilbud”. Systemet udskriver </w:t>
+      </w:r>
+      <w:r>
+        <w:t>tilbagebetaling plan</w:t>
+      </w:r>
+      <w:r>
+        <w:t xml:space="preserve">en som en </w:t>
+      </w:r>
+      <w:proofErr w:type="spellStart"/>
+      <w:r>
+        <w:t>CSV</w:t>
+      </w:r>
+      <w:proofErr w:type="spellEnd"/>
+      <w:r>
+        <w:t>-fil. Systemet præsenterer bilsælgeren med en bekræftelse om at filen er blevet eksporteret.</w:t>
+      </w:r>
+    </w:p>
+    <w:p/>
+    <w:p>
+      <w:pPr>
+        <w:jc w:val="both"/>
+      </w:pPr>
+      <w:bookmarkStart w:id="0" w:name="_GoBack"/>
+      <w:bookmarkEnd w:id="0"/>
+      <w:r>
+        <w:t>.</w:t>
+      </w:r>
+    </w:p>
     <w:p/>
     <w:sectPr>
       <w:pgSz w:w="11906" w:h="16838"/>
@@ -216,7 +259,7 @@
     <w:lsdException w:name="Table Web 2" w:semiHidden="1" w:unhideWhenUsed="1"/>
     <w:lsdException w:name="Table Web 3" w:semiHidden="1" w:unhideWhenUsed="1"/>
     <w:lsdException w:name="Balloon Text" w:semiHidden="1" w:unhideWhenUsed="1"/>
-    <w:lsdException w:name="Table Grid" w:semiHidden="1" w:uiPriority="59" w:unhideWhenUsed="1"/>
+    <w:lsdException w:name="Table Grid" w:uiPriority="59"/>
     <w:lsdException w:name="Table Theme" w:semiHidden="1" w:unhideWhenUsed="1"/>
     <w:lsdException w:name="Placeholder Text" w:semiHidden="1"/>
     <w:lsdException w:name="No Spacing" w:uiPriority="1" w:qFormat="1"/>

</xml_diff>